<commit_message>
Fixed bounding box vis, start updating right side
</commit_message>
<xml_diff>
--- a/extra/ТЗ.docx
+++ b/extra/ТЗ.docx
@@ -418,7 +418,6 @@
       <w:r>
         <w:rPr>
           <w:color w:val="70AD47" w:themeColor="accent6"/>
-          <w:lang w:val="en-US"/>
         </w:rPr>
         <w:tab/>
       </w:r>
@@ -426,12 +425,7 @@
         <w:t xml:space="preserve">4.1. </w:t>
       </w:r>
       <w:r>
-        <w:t>Перепроверить подсчеты поворотов из</w:t>
-      </w:r>
-      <w:bookmarkStart w:id="0" w:name="_GoBack"/>
-      <w:bookmarkEnd w:id="0"/>
-      <w:r>
-        <w:t>делия (есть отклонения</w:t>
+        <w:t>Перепроверить подсчеты поворотов изделия (есть отклонения</w:t>
       </w:r>
       <w:r>
         <w:t>)</w:t>
@@ -696,6 +690,187 @@
       <w:r>
         <w:t>)</w:t>
       </w:r>
+    </w:p>
+    <w:p>
+      <w:r>
+        <w:br w:type="page"/>
+      </w:r>
+    </w:p>
+    <w:p>
+      <w:pPr>
+        <w:pStyle w:val="a4"/>
+        <w:rPr>
+          <w:lang w:val="en-US"/>
+        </w:rPr>
+      </w:pPr>
+      <w:r>
+        <w:rPr>
+          <w:lang w:val="en-US"/>
+        </w:rPr>
+        <w:lastRenderedPageBreak/>
+        <w:t>Tilda</w:t>
+      </w:r>
+    </w:p>
+    <w:p>
+      <w:pPr>
+        <w:pStyle w:val="a3"/>
+        <w:numPr>
+          <w:ilvl w:val="0"/>
+          <w:numId w:val="2"/>
+        </w:numPr>
+      </w:pPr>
+      <w:hyperlink r:id="rId5" w:history="1">
+        <w:r>
+          <w:rPr>
+            <w:rStyle w:val="a6"/>
+            <w:lang w:val="en-US"/>
+          </w:rPr>
+          <w:t>https</w:t>
+        </w:r>
+        <w:r>
+          <w:rPr>
+            <w:rStyle w:val="a6"/>
+          </w:rPr>
+          <w:t>://</w:t>
+        </w:r>
+        <w:r>
+          <w:rPr>
+            <w:rStyle w:val="a6"/>
+            <w:lang w:val="en-US"/>
+          </w:rPr>
+          <w:t>s</w:t>
+        </w:r>
+        <w:r>
+          <w:rPr>
+            <w:rStyle w:val="a6"/>
+          </w:rPr>
+          <w:t>-</w:t>
+        </w:r>
+        <w:proofErr w:type="spellStart"/>
+        <w:r>
+          <w:rPr>
+            <w:rStyle w:val="a6"/>
+            <w:lang w:val="en-US"/>
+          </w:rPr>
+          <w:t>kamen</w:t>
+        </w:r>
+        <w:proofErr w:type="spellEnd"/>
+        <w:r>
+          <w:rPr>
+            <w:rStyle w:val="a6"/>
+          </w:rPr>
+          <w:t>.</w:t>
+        </w:r>
+        <w:proofErr w:type="spellStart"/>
+        <w:r>
+          <w:rPr>
+            <w:rStyle w:val="a6"/>
+            <w:lang w:val="en-US"/>
+          </w:rPr>
+          <w:t>ru</w:t>
+        </w:r>
+        <w:proofErr w:type="spellEnd"/>
+        <w:r>
+          <w:rPr>
+            <w:rStyle w:val="a6"/>
+          </w:rPr>
+          <w:t>/</w:t>
+        </w:r>
+      </w:hyperlink>
+      <w:r>
+        <w:t xml:space="preserve"> -&gt; </w:t>
+      </w:r>
+      <w:r>
+        <w:t xml:space="preserve">Название </w:t>
+      </w:r>
+      <w:r>
+        <w:t>“</w:t>
+      </w:r>
+      <w:r>
+        <w:t>Розница</w:t>
+      </w:r>
+      <w:r>
+        <w:t>”</w:t>
+      </w:r>
+      <w:r>
+        <w:t xml:space="preserve"> не очень подходит</w:t>
+      </w:r>
+    </w:p>
+    <w:p>
+      <w:pPr>
+        <w:pStyle w:val="a3"/>
+        <w:numPr>
+          <w:ilvl w:val="0"/>
+          <w:numId w:val="2"/>
+        </w:numPr>
+      </w:pPr>
+      <w:hyperlink r:id="rId6" w:history="1">
+        <w:r>
+          <w:rPr>
+            <w:rStyle w:val="a6"/>
+          </w:rPr>
+          <w:t>https://s-kamen.ru/pamyatnik</w:t>
+        </w:r>
+      </w:hyperlink>
+      <w:r>
+        <w:t xml:space="preserve"> (при переходе на </w:t>
+      </w:r>
+      <w:r>
+        <w:t>“</w:t>
+      </w:r>
+      <w:r>
+        <w:t>Розница</w:t>
+      </w:r>
+      <w:r>
+        <w:t xml:space="preserve">”) -&gt; </w:t>
+      </w:r>
+      <w:r>
+        <w:t xml:space="preserve">В части </w:t>
+      </w:r>
+      <w:r>
+        <w:t xml:space="preserve">“Создадим памятник, достойный памяти” </w:t>
+      </w:r>
+      <w:r>
+        <w:t>поменять фотографии для первых двух памятников\</w:t>
+      </w:r>
+    </w:p>
+    <w:p>
+      <w:pPr>
+        <w:pStyle w:val="a3"/>
+        <w:numPr>
+          <w:ilvl w:val="0"/>
+          <w:numId w:val="2"/>
+        </w:numPr>
+      </w:pPr>
+      <w:r>
+        <w:t xml:space="preserve">Там же </w:t>
+      </w:r>
+      <w:r>
+        <w:t xml:space="preserve">-&gt; </w:t>
+      </w:r>
+      <w:r>
+        <w:t>Добавить</w:t>
+      </w:r>
+      <w:r>
+        <w:t xml:space="preserve"> </w:t>
+      </w:r>
+      <w:r>
+        <w:t xml:space="preserve">еще фотографий в </w:t>
+      </w:r>
+      <w:r>
+        <w:t>“</w:t>
+      </w:r>
+      <w:r>
+        <w:t>Галерея наших работ</w:t>
+      </w:r>
+      <w:r>
+        <w:t>”</w:t>
+      </w:r>
+      <w:r>
+        <w:t>. На некоторых фотографиях придется блюрить</w:t>
+      </w:r>
+      <w:bookmarkStart w:id="0" w:name="_GoBack"/>
+      <w:bookmarkEnd w:id="0"/>
     </w:p>
     <w:sectPr>
       <w:pgSz w:w="11906" w:h="16838"/>
@@ -798,8 +973,100 @@
       </w:pPr>
     </w:lvl>
   </w:abstractNum>
+  <w:abstractNum w:abstractNumId="1" w15:restartNumberingAfterBreak="0">
+    <w:nsid w:val="270C3D8F"/>
+    <w:multiLevelType w:val="hybridMultilevel"/>
+    <w:tmpl w:val="6B062646"/>
+    <w:lvl w:ilvl="0" w:tplc="0419000F">
+      <w:start w:val="1"/>
+      <w:numFmt w:val="decimal"/>
+      <w:lvlText w:val="%1."/>
+      <w:lvlJc w:val="left"/>
+      <w:pPr>
+        <w:ind w:left="720" w:hanging="360"/>
+      </w:pPr>
+      <w:rPr>
+        <w:rFonts w:hint="default"/>
+      </w:rPr>
+    </w:lvl>
+    <w:lvl w:ilvl="1" w:tplc="04190019" w:tentative="1">
+      <w:start w:val="1"/>
+      <w:numFmt w:val="lowerLetter"/>
+      <w:lvlText w:val="%2."/>
+      <w:lvlJc w:val="left"/>
+      <w:pPr>
+        <w:ind w:left="1440" w:hanging="360"/>
+      </w:pPr>
+    </w:lvl>
+    <w:lvl w:ilvl="2" w:tplc="0419001B" w:tentative="1">
+      <w:start w:val="1"/>
+      <w:numFmt w:val="lowerRoman"/>
+      <w:lvlText w:val="%3."/>
+      <w:lvlJc w:val="right"/>
+      <w:pPr>
+        <w:ind w:left="2160" w:hanging="180"/>
+      </w:pPr>
+    </w:lvl>
+    <w:lvl w:ilvl="3" w:tplc="0419000F" w:tentative="1">
+      <w:start w:val="1"/>
+      <w:numFmt w:val="decimal"/>
+      <w:lvlText w:val="%4."/>
+      <w:lvlJc w:val="left"/>
+      <w:pPr>
+        <w:ind w:left="2880" w:hanging="360"/>
+      </w:pPr>
+    </w:lvl>
+    <w:lvl w:ilvl="4" w:tplc="04190019" w:tentative="1">
+      <w:start w:val="1"/>
+      <w:numFmt w:val="lowerLetter"/>
+      <w:lvlText w:val="%5."/>
+      <w:lvlJc w:val="left"/>
+      <w:pPr>
+        <w:ind w:left="3600" w:hanging="360"/>
+      </w:pPr>
+    </w:lvl>
+    <w:lvl w:ilvl="5" w:tplc="0419001B" w:tentative="1">
+      <w:start w:val="1"/>
+      <w:numFmt w:val="lowerRoman"/>
+      <w:lvlText w:val="%6."/>
+      <w:lvlJc w:val="right"/>
+      <w:pPr>
+        <w:ind w:left="4320" w:hanging="180"/>
+      </w:pPr>
+    </w:lvl>
+    <w:lvl w:ilvl="6" w:tplc="0419000F" w:tentative="1">
+      <w:start w:val="1"/>
+      <w:numFmt w:val="decimal"/>
+      <w:lvlText w:val="%7."/>
+      <w:lvlJc w:val="left"/>
+      <w:pPr>
+        <w:ind w:left="5040" w:hanging="360"/>
+      </w:pPr>
+    </w:lvl>
+    <w:lvl w:ilvl="7" w:tplc="04190019" w:tentative="1">
+      <w:start w:val="1"/>
+      <w:numFmt w:val="lowerLetter"/>
+      <w:lvlText w:val="%8."/>
+      <w:lvlJc w:val="left"/>
+      <w:pPr>
+        <w:ind w:left="5760" w:hanging="360"/>
+      </w:pPr>
+    </w:lvl>
+    <w:lvl w:ilvl="8" w:tplc="0419001B" w:tentative="1">
+      <w:start w:val="1"/>
+      <w:numFmt w:val="lowerRoman"/>
+      <w:lvlText w:val="%9."/>
+      <w:lvlJc w:val="right"/>
+      <w:pPr>
+        <w:ind w:left="6480" w:hanging="180"/>
+      </w:pPr>
+    </w:lvl>
+  </w:abstractNum>
   <w:num w:numId="1">
     <w:abstractNumId w:val="0"/>
+  </w:num>
+  <w:num w:numId="2">
+    <w:abstractNumId w:val="1"/>
   </w:num>
 </w:numbering>
 </file>
@@ -1201,7 +1468,6 @@
   <w:style w:type="character" w:default="1" w:styleId="a0">
     <w:name w:val="Default Paragraph Font"/>
     <w:uiPriority w:val="1"/>
-    <w:semiHidden/>
     <w:unhideWhenUsed/>
   </w:style>
   <w:style w:type="table" w:default="1" w:styleId="a1">
@@ -1235,6 +1501,51 @@
       <w:ind w:left="720"/>
       <w:contextualSpacing/>
     </w:pPr>
+  </w:style>
+  <w:style w:type="paragraph" w:styleId="a4">
+    <w:name w:val="Title"/>
+    <w:basedOn w:val="a"/>
+    <w:next w:val="a"/>
+    <w:link w:val="a5"/>
+    <w:uiPriority w:val="10"/>
+    <w:qFormat/>
+    <w:rsid w:val="00C923DA"/>
+    <w:pPr>
+      <w:spacing w:after="0" w:line="240" w:lineRule="auto"/>
+      <w:contextualSpacing/>
+    </w:pPr>
+    <w:rPr>
+      <w:rFonts w:asciiTheme="majorHAnsi" w:eastAsiaTheme="majorEastAsia" w:hAnsiTheme="majorHAnsi" w:cstheme="majorBidi"/>
+      <w:spacing w:val="-10"/>
+      <w:kern w:val="28"/>
+      <w:sz w:val="56"/>
+      <w:szCs w:val="56"/>
+    </w:rPr>
+  </w:style>
+  <w:style w:type="character" w:customStyle="1" w:styleId="a5">
+    <w:name w:val="Заголовок Знак"/>
+    <w:basedOn w:val="a0"/>
+    <w:link w:val="a4"/>
+    <w:uiPriority w:val="10"/>
+    <w:rsid w:val="00C923DA"/>
+    <w:rPr>
+      <w:rFonts w:asciiTheme="majorHAnsi" w:eastAsiaTheme="majorEastAsia" w:hAnsiTheme="majorHAnsi" w:cstheme="majorBidi"/>
+      <w:spacing w:val="-10"/>
+      <w:kern w:val="28"/>
+      <w:sz w:val="56"/>
+      <w:szCs w:val="56"/>
+    </w:rPr>
+  </w:style>
+  <w:style w:type="character" w:styleId="a6">
+    <w:name w:val="Hyperlink"/>
+    <w:basedOn w:val="a0"/>
+    <w:uiPriority w:val="99"/>
+    <w:unhideWhenUsed/>
+    <w:rsid w:val="00C923DA"/>
+    <w:rPr>
+      <w:color w:val="0563C1" w:themeColor="hyperlink"/>
+      <w:u w:val="single"/>
+    </w:rPr>
   </w:style>
 </w:styles>
 </file>

</xml_diff>